<commit_message>
adding results to MS
</commit_message>
<xml_diff>
--- a/MS/amnat/revised_intro.docx
+++ b/MS/amnat/revised_intro.docx
@@ -1031,7 +1031,31 @@
         <w:rPr>
           <w:rFonts w:cstheme="minorHAnsi"/>
         </w:rPr>
-        <w:t xml:space="preserve">To quantify differences in alpha </w:t>
+        <w:t>We</w:t>
+      </w:r>
+      <w:r>
+        <w:rPr>
+          <w:rFonts w:cstheme="minorHAnsi"/>
+        </w:rPr>
+        <w:t xml:space="preserve"> quantif</w:t>
+      </w:r>
+      <w:r>
+        <w:rPr>
+          <w:rFonts w:cstheme="minorHAnsi"/>
+        </w:rPr>
+        <w:t>ied</w:t>
+      </w:r>
+      <w:r>
+        <w:rPr>
+          <w:rFonts w:cstheme="minorHAnsi"/>
+        </w:rPr>
+        <w:t xml:space="preserve"> differences in alpha </w:t>
+      </w:r>
+      <w:r>
+        <w:rPr>
+          <w:rFonts w:cstheme="minorHAnsi"/>
+        </w:rPr>
+        <w:t xml:space="preserve">and beta </w:t>
       </w:r>
       <w:r>
         <w:rPr>
@@ -1061,63 +1085,349 @@
         <w:rPr>
           <w:rFonts w:cstheme="minorHAnsi"/>
         </w:rPr>
-        <w:t xml:space="preserve"> and determine if species richness decreased over </w:t>
+        <w:t xml:space="preserve"> </w:t>
+      </w:r>
+      <w:r>
+        <w:rPr>
+          <w:rFonts w:cstheme="minorHAnsi"/>
+        </w:rPr>
+        <w:t>to</w:t>
+      </w:r>
+      <w:r>
+        <w:rPr>
+          <w:rFonts w:cstheme="minorHAnsi"/>
+        </w:rPr>
+        <w:t xml:space="preserve"> determine if species richness decreased over time</w:t>
+      </w:r>
+      <w:r>
+        <w:rPr>
+          <w:rFonts w:cstheme="minorHAnsi"/>
+        </w:rPr>
+        <w:t xml:space="preserve"> </w:t>
+      </w:r>
+      <w:r>
+        <w:rPr>
+          <w:rFonts w:cstheme="minorHAnsi"/>
+        </w:rPr>
+        <w:t>with the</w:t>
+      </w:r>
+      <w:r>
+        <w:rPr>
+          <w:rFonts w:cstheme="minorHAnsi"/>
+        </w:rPr>
+        <w:t xml:space="preserve"> vegan package in R v. 4.0.0 (</w:t>
+      </w:r>
+      <w:r>
+        <w:rPr>
+          <w:rFonts w:cstheme="minorHAnsi"/>
+        </w:rPr>
+        <w:t xml:space="preserve">CITATION, </w:t>
+      </w:r>
+      <w:r>
+        <w:rPr>
+          <w:rFonts w:cstheme="minorHAnsi"/>
+        </w:rPr>
+        <w:t xml:space="preserve">R core team 2020). </w:t>
+      </w:r>
+      <w:r>
+        <w:rPr>
+          <w:rFonts w:cstheme="minorHAnsi"/>
+        </w:rPr>
+        <w:t>For our alpha diversity analysis</w:t>
+      </w:r>
+      <w:r>
+        <w:rPr>
+          <w:rFonts w:cstheme="minorHAnsi"/>
+        </w:rPr>
+        <w:t xml:space="preserve">, we </w:t>
+      </w:r>
+      <w:r>
+        <w:rPr>
+          <w:rFonts w:cstheme="minorHAnsi"/>
+        </w:rPr>
+        <w:t>created</w:t>
+      </w:r>
+      <w:r>
+        <w:rPr>
+          <w:rFonts w:cstheme="minorHAnsi"/>
+        </w:rPr>
+        <w:t xml:space="preserve"> a community matrix for</w:t>
+      </w:r>
+      <w:r>
+        <w:rPr>
+          <w:rFonts w:cstheme="minorHAnsi"/>
+        </w:rPr>
+        <w:t xml:space="preserve"> the three</w:t>
+      </w:r>
+      <w:r>
+        <w:rPr>
+          <w:rFonts w:cstheme="minorHAnsi"/>
+        </w:rPr>
+        <w:t xml:space="preserve"> </w:t>
+      </w:r>
+      <w:r>
+        <w:rPr>
+          <w:rFonts w:cstheme="minorHAnsi"/>
+        </w:rPr>
+        <w:t>survey</w:t>
+      </w:r>
+      <w:r>
+        <w:rPr>
+          <w:rFonts w:cstheme="minorHAnsi"/>
+        </w:rPr>
+        <w:t xml:space="preserve"> period</w:t>
+      </w:r>
+      <w:r>
+        <w:rPr>
+          <w:rFonts w:cstheme="minorHAnsi"/>
+        </w:rPr>
+        <w:t>s</w:t>
+      </w:r>
+      <w:r>
+        <w:rPr>
+          <w:rFonts w:cstheme="minorHAnsi"/>
+        </w:rPr>
+        <w:t xml:space="preserve"> (</w:t>
+      </w:r>
+      <w:r>
+        <w:rPr>
+          <w:rFonts w:cstheme="minorHAnsi"/>
+        </w:rPr>
+        <w:t>1898 – 1903, 1922 – 1927, and 2012 – 2015</w:t>
+      </w:r>
+      <w:r>
+        <w:rPr>
+          <w:rFonts w:cstheme="minorHAnsi"/>
+        </w:rPr>
+        <w:t>)</w:t>
+      </w:r>
+      <w:r>
+        <w:rPr>
+          <w:rFonts w:cstheme="minorHAnsi"/>
+        </w:rPr>
+        <w:t xml:space="preserve"> with species along the column</w:t>
+      </w:r>
+      <w:r>
+        <w:rPr>
+          <w:rFonts w:cstheme="minorHAnsi"/>
+        </w:rPr>
+        <w:t>s</w:t>
+      </w:r>
+      <w:r>
+        <w:rPr>
+          <w:rFonts w:cstheme="minorHAnsi"/>
+        </w:rPr>
+        <w:t xml:space="preserve"> and </w:t>
+      </w:r>
+      <w:r>
+        <w:rPr>
+          <w:rFonts w:cstheme="minorHAnsi"/>
+        </w:rPr>
+        <w:t>survey</w:t>
+      </w:r>
+      <w:r>
+        <w:rPr>
+          <w:rFonts w:cstheme="minorHAnsi"/>
+        </w:rPr>
+        <w:t xml:space="preserve"> year</w:t>
+      </w:r>
+      <w:r>
+        <w:rPr>
+          <w:rFonts w:cstheme="minorHAnsi"/>
+        </w:rPr>
+        <w:t>s</w:t>
+      </w:r>
+      <w:r>
+        <w:rPr>
+          <w:rFonts w:cstheme="minorHAnsi"/>
+        </w:rPr>
+        <w:t xml:space="preserve"> along the row</w:t>
+      </w:r>
+      <w:r>
+        <w:rPr>
+          <w:rFonts w:cstheme="minorHAnsi"/>
+        </w:rPr>
+        <w:t>s</w:t>
+      </w:r>
+      <w:r>
+        <w:rPr>
+          <w:rFonts w:cstheme="minorHAnsi"/>
+        </w:rPr>
+        <w:t xml:space="preserve">. </w:t>
+      </w:r>
+      <w:r>
+        <w:rPr>
+          <w:rFonts w:cstheme="minorHAnsi"/>
+        </w:rPr>
+        <w:t>I</w:t>
+      </w:r>
+      <w:r>
+        <w:rPr>
+          <w:rFonts w:cstheme="minorHAnsi"/>
+        </w:rPr>
+        <w:t xml:space="preserve">f a species was detected on a given </w:t>
+      </w:r>
+      <w:r>
+        <w:rPr>
+          <w:rFonts w:cstheme="minorHAnsi"/>
+        </w:rPr>
+        <w:t>survey</w:t>
+      </w:r>
+      <w:r>
+        <w:rPr>
+          <w:rFonts w:cstheme="minorHAnsi"/>
+        </w:rPr>
+        <w:t xml:space="preserve"> year the associated cell would equal 1</w:t>
+      </w:r>
+      <w:r>
+        <w:rPr>
+          <w:rFonts w:cstheme="minorHAnsi"/>
+        </w:rPr>
+        <w:t xml:space="preserve"> in </w:t>
+      </w:r>
+      <w:r>
+        <w:rPr>
+          <w:rFonts w:cstheme="minorHAnsi"/>
+        </w:rPr>
+        <w:t>that</w:t>
+      </w:r>
+      <w:r>
+        <w:rPr>
+          <w:rFonts w:cstheme="minorHAnsi"/>
+        </w:rPr>
+        <w:t xml:space="preserve"> matrix</w:t>
+      </w:r>
+      <w:r>
+        <w:rPr>
+          <w:rFonts w:cstheme="minorHAnsi"/>
+        </w:rPr>
+        <w:t>, otherwise it was 0. To</w:t>
+      </w:r>
+      <w:r>
+        <w:rPr>
+          <w:rFonts w:cstheme="minorHAnsi"/>
+        </w:rPr>
+        <w:t xml:space="preserve"> account for potentially missed species in a </w:t>
+      </w:r>
+      <w:r>
+        <w:rPr>
+          <w:rFonts w:cstheme="minorHAnsi"/>
+        </w:rPr>
+        <w:t>survey</w:t>
+      </w:r>
+      <w:r>
+        <w:rPr>
+          <w:rFonts w:cstheme="minorHAnsi"/>
+        </w:rPr>
+        <w:t xml:space="preserve"> period</w:t>
+      </w:r>
+      <w:r>
+        <w:rPr>
+          <w:rFonts w:cstheme="minorHAnsi"/>
+        </w:rPr>
+        <w:t xml:space="preserve"> and correct for differences in sampling effort</w:t>
+      </w:r>
+      <w:r>
+        <w:rPr>
+          <w:rFonts w:cstheme="minorHAnsi"/>
+        </w:rPr>
+        <w:t xml:space="preserve"> we</w:t>
+      </w:r>
+      <w:r>
+        <w:rPr>
+          <w:rFonts w:cstheme="minorHAnsi"/>
+        </w:rPr>
+        <w:t xml:space="preserve"> estimate</w:t>
+      </w:r>
+      <w:r>
+        <w:rPr>
+          <w:rFonts w:cstheme="minorHAnsi"/>
+        </w:rPr>
+        <w:t>d</w:t>
+      </w:r>
+      <w:r>
+        <w:rPr>
+          <w:rFonts w:cstheme="minorHAnsi"/>
+        </w:rPr>
+        <w:t xml:space="preserve"> alpha diversity</w:t>
+      </w:r>
+      <w:r>
+        <w:rPr>
+          <w:rFonts w:cstheme="minorHAnsi"/>
+        </w:rPr>
+        <w:t xml:space="preserve"> from the </w:t>
       </w:r>
       <w:proofErr w:type="gramStart"/>
       <w:r>
         <w:rPr>
           <w:rFonts w:cstheme="minorHAnsi"/>
         </w:rPr>
-        <w:t>time</w:t>
+        <w:t>communities</w:t>
       </w:r>
       <w:proofErr w:type="gramEnd"/>
       <w:r>
         <w:rPr>
           <w:rFonts w:cstheme="minorHAnsi"/>
         </w:rPr>
-        <w:t xml:space="preserve"> we used the vegan package in R v. 4.0.0 (</w:t>
-      </w:r>
-      <w:r>
-        <w:rPr>
-          <w:rFonts w:cstheme="minorHAnsi"/>
-        </w:rPr>
-        <w:t xml:space="preserve">CITATION, </w:t>
-      </w:r>
-      <w:r>
-        <w:rPr>
-          <w:rFonts w:cstheme="minorHAnsi"/>
-        </w:rPr>
-        <w:t xml:space="preserve">R core team 2020). To do </w:t>
-      </w:r>
-      <w:r>
-        <w:rPr>
-          <w:rFonts w:cstheme="minorHAnsi"/>
-        </w:rPr>
-        <w:t>so</w:t>
-      </w:r>
-      <w:r>
-        <w:rPr>
-          <w:rFonts w:cstheme="minorHAnsi"/>
-        </w:rPr>
-        <w:t xml:space="preserve">, we </w:t>
-      </w:r>
-      <w:r>
-        <w:rPr>
-          <w:rFonts w:cstheme="minorHAnsi"/>
-        </w:rPr>
-        <w:t>created</w:t>
-      </w:r>
-      <w:r>
-        <w:rPr>
-          <w:rFonts w:cstheme="minorHAnsi"/>
-        </w:rPr>
-        <w:t xml:space="preserve"> a community matrix for</w:t>
-      </w:r>
-      <w:r>
-        <w:rPr>
-          <w:rFonts w:cstheme="minorHAnsi"/>
-        </w:rPr>
-        <w:t xml:space="preserve"> the three</w:t>
+        <w:t xml:space="preserve"> matrices</w:t>
+      </w:r>
+      <w:r>
+        <w:rPr>
+          <w:rFonts w:cstheme="minorHAnsi"/>
+        </w:rPr>
+        <w:t xml:space="preserve"> with the </w:t>
+      </w:r>
+      <w:proofErr w:type="spellStart"/>
+      <w:r>
+        <w:rPr>
+          <w:rFonts w:cstheme="minorHAnsi"/>
+        </w:rPr>
+        <w:t>specpool</w:t>
+      </w:r>
+      <w:proofErr w:type="spellEnd"/>
+      <w:r>
+        <w:rPr>
+          <w:rFonts w:cstheme="minorHAnsi"/>
+        </w:rPr>
+        <w:t xml:space="preserve"> function in vegan</w:t>
+      </w:r>
+      <w:r>
+        <w:rPr>
+          <w:rFonts w:cstheme="minorHAnsi"/>
+        </w:rPr>
+        <w:t xml:space="preserve">, which provides a point estimate of </w:t>
+      </w:r>
+      <w:r>
+        <w:rPr>
+          <w:rFonts w:cstheme="minorHAnsi"/>
+        </w:rPr>
+        <w:t xml:space="preserve">species </w:t>
+      </w:r>
+      <w:r>
+        <w:rPr>
+          <w:rFonts w:cstheme="minorHAnsi"/>
+        </w:rPr>
+        <w:t>richness as well as standard errors of the point estimate (</w:t>
+      </w:r>
+      <w:commentRangeStart w:id="7"/>
+      <w:r>
+        <w:rPr>
+          <w:rFonts w:cstheme="minorHAnsi"/>
+        </w:rPr>
+        <w:t>O’Hara 2005</w:t>
+      </w:r>
+      <w:commentRangeEnd w:id="7"/>
+      <w:r>
+        <w:rPr>
+          <w:rStyle w:val="CommentReference"/>
+        </w:rPr>
+        <w:commentReference w:id="7"/>
+      </w:r>
+      <w:r>
+        <w:rPr>
+          <w:rFonts w:cstheme="minorHAnsi"/>
+        </w:rPr>
+        <w:t>).</w:t>
       </w:r>
       <w:r>
         <w:rPr>
@@ -1129,259 +1439,27 @@
         <w:rPr>
           <w:rFonts w:cstheme="minorHAnsi"/>
         </w:rPr>
-        <w:t>survey</w:t>
-      </w:r>
-      <w:r>
-        <w:rPr>
-          <w:rFonts w:cstheme="minorHAnsi"/>
-        </w:rPr>
-        <w:t xml:space="preserve"> period</w:t>
-      </w:r>
-      <w:r>
-        <w:rPr>
-          <w:rFonts w:cstheme="minorHAnsi"/>
-        </w:rPr>
-        <w:t>s</w:t>
-      </w:r>
-      <w:r>
-        <w:rPr>
-          <w:rFonts w:cstheme="minorHAnsi"/>
-        </w:rPr>
-        <w:t xml:space="preserve"> (</w:t>
-      </w:r>
-      <w:r>
-        <w:rPr>
-          <w:rFonts w:cstheme="minorHAnsi"/>
-        </w:rPr>
-        <w:t>1898 – 1903, 1922 – 1927, and 2012 – 2015</w:t>
-      </w:r>
-      <w:r>
-        <w:rPr>
-          <w:rFonts w:cstheme="minorHAnsi"/>
-        </w:rPr>
-        <w:t>)</w:t>
-      </w:r>
-      <w:r>
-        <w:rPr>
-          <w:rFonts w:cstheme="minorHAnsi"/>
-        </w:rPr>
-        <w:t xml:space="preserve"> with species along the column</w:t>
-      </w:r>
-      <w:r>
-        <w:rPr>
-          <w:rFonts w:cstheme="minorHAnsi"/>
-        </w:rPr>
-        <w:t>s</w:t>
-      </w:r>
-      <w:r>
-        <w:rPr>
-          <w:rFonts w:cstheme="minorHAnsi"/>
-        </w:rPr>
-        <w:t xml:space="preserve"> and </w:t>
-      </w:r>
-      <w:r>
-        <w:rPr>
-          <w:rFonts w:cstheme="minorHAnsi"/>
-        </w:rPr>
-        <w:t>survey</w:t>
-      </w:r>
-      <w:r>
-        <w:rPr>
-          <w:rFonts w:cstheme="minorHAnsi"/>
-        </w:rPr>
-        <w:t xml:space="preserve"> year</w:t>
-      </w:r>
-      <w:r>
-        <w:rPr>
-          <w:rFonts w:cstheme="minorHAnsi"/>
-        </w:rPr>
-        <w:t>s</w:t>
-      </w:r>
-      <w:r>
-        <w:rPr>
-          <w:rFonts w:cstheme="minorHAnsi"/>
-        </w:rPr>
-        <w:t xml:space="preserve"> along the row</w:t>
-      </w:r>
-      <w:r>
-        <w:rPr>
-          <w:rFonts w:cstheme="minorHAnsi"/>
-        </w:rPr>
-        <w:t>s</w:t>
-      </w:r>
-      <w:r>
-        <w:rPr>
-          <w:rFonts w:cstheme="minorHAnsi"/>
-        </w:rPr>
-        <w:t xml:space="preserve">. </w:t>
-      </w:r>
-      <w:r>
-        <w:rPr>
-          <w:rFonts w:cstheme="minorHAnsi"/>
-        </w:rPr>
-        <w:t>I</w:t>
-      </w:r>
-      <w:r>
-        <w:rPr>
-          <w:rFonts w:cstheme="minorHAnsi"/>
-        </w:rPr>
-        <w:t xml:space="preserve">f a species was detected on a given </w:t>
-      </w:r>
-      <w:r>
-        <w:rPr>
-          <w:rFonts w:cstheme="minorHAnsi"/>
-        </w:rPr>
-        <w:t>survey</w:t>
-      </w:r>
-      <w:r>
-        <w:rPr>
-          <w:rFonts w:cstheme="minorHAnsi"/>
-        </w:rPr>
-        <w:t xml:space="preserve"> year the associated cell would equal 1</w:t>
-      </w:r>
-      <w:r>
-        <w:rPr>
-          <w:rFonts w:cstheme="minorHAnsi"/>
-        </w:rPr>
-        <w:t xml:space="preserve"> in a matrix</w:t>
-      </w:r>
-      <w:r>
-        <w:rPr>
-          <w:rFonts w:cstheme="minorHAnsi"/>
-        </w:rPr>
-        <w:t>, otherwise it was 0. To</w:t>
-      </w:r>
-      <w:r>
-        <w:rPr>
-          <w:rFonts w:cstheme="minorHAnsi"/>
-        </w:rPr>
-        <w:t xml:space="preserve"> account for potentially missed species in a </w:t>
-      </w:r>
-      <w:r>
-        <w:rPr>
-          <w:rFonts w:cstheme="minorHAnsi"/>
-        </w:rPr>
-        <w:t>survey</w:t>
-      </w:r>
-      <w:r>
-        <w:rPr>
-          <w:rFonts w:cstheme="minorHAnsi"/>
-        </w:rPr>
-        <w:t xml:space="preserve"> period</w:t>
-      </w:r>
-      <w:r>
-        <w:rPr>
-          <w:rFonts w:cstheme="minorHAnsi"/>
-        </w:rPr>
-        <w:t xml:space="preserve"> and correct for differences in sampling effort</w:t>
-      </w:r>
-      <w:r>
-        <w:rPr>
-          <w:rFonts w:cstheme="minorHAnsi"/>
-        </w:rPr>
-        <w:t xml:space="preserve"> we</w:t>
-      </w:r>
-      <w:r>
-        <w:rPr>
-          <w:rFonts w:cstheme="minorHAnsi"/>
-        </w:rPr>
-        <w:t xml:space="preserve"> estimate</w:t>
-      </w:r>
-      <w:r>
-        <w:rPr>
-          <w:rFonts w:cstheme="minorHAnsi"/>
-        </w:rPr>
-        <w:t>d</w:t>
-      </w:r>
-      <w:r>
-        <w:rPr>
-          <w:rFonts w:cstheme="minorHAnsi"/>
-        </w:rPr>
-        <w:t xml:space="preserve"> alpha diversity</w:t>
-      </w:r>
-      <w:r>
-        <w:rPr>
-          <w:rFonts w:cstheme="minorHAnsi"/>
-        </w:rPr>
-        <w:t xml:space="preserve"> from the </w:t>
+        <w:t xml:space="preserve"> To quantify beta </w:t>
       </w:r>
       <w:proofErr w:type="gramStart"/>
       <w:r>
         <w:rPr>
           <w:rFonts w:cstheme="minorHAnsi"/>
         </w:rPr>
-        <w:t>communities</w:t>
+        <w:t>diversity</w:t>
       </w:r>
       <w:proofErr w:type="gramEnd"/>
       <w:r>
         <w:rPr>
           <w:rFonts w:cstheme="minorHAnsi"/>
         </w:rPr>
-        <w:t xml:space="preserve"> matrices</w:t>
-      </w:r>
-      <w:r>
-        <w:rPr>
-          <w:rFonts w:cstheme="minorHAnsi"/>
-        </w:rPr>
-        <w:t xml:space="preserve"> with the </w:t>
-      </w:r>
-      <w:proofErr w:type="spellStart"/>
-      <w:r>
-        <w:rPr>
-          <w:rFonts w:cstheme="minorHAnsi"/>
-        </w:rPr>
-        <w:t>specpool</w:t>
-      </w:r>
-      <w:proofErr w:type="spellEnd"/>
-      <w:r>
-        <w:rPr>
-          <w:rFonts w:cstheme="minorHAnsi"/>
-        </w:rPr>
-        <w:t xml:space="preserve"> function in vegan</w:t>
-      </w:r>
-      <w:r>
-        <w:rPr>
-          <w:rFonts w:cstheme="minorHAnsi"/>
-        </w:rPr>
-        <w:t xml:space="preserve">, which provides a point estimate of </w:t>
-      </w:r>
-      <w:r>
-        <w:rPr>
-          <w:rFonts w:cstheme="minorHAnsi"/>
-        </w:rPr>
-        <w:t xml:space="preserve">species </w:t>
-      </w:r>
-      <w:r>
-        <w:rPr>
-          <w:rFonts w:cstheme="minorHAnsi"/>
-        </w:rPr>
-        <w:t>richness as well as standard errors of the point estimate (</w:t>
-      </w:r>
-      <w:commentRangeStart w:id="7"/>
-      <w:r>
-        <w:rPr>
-          <w:rFonts w:cstheme="minorHAnsi"/>
-        </w:rPr>
-        <w:t>O’Hara 2005</w:t>
-      </w:r>
-      <w:commentRangeEnd w:id="7"/>
-      <w:r>
-        <w:rPr>
-          <w:rStyle w:val="CommentReference"/>
-        </w:rPr>
-        <w:commentReference w:id="7"/>
-      </w:r>
-      <w:r>
-        <w:rPr>
-          <w:rFonts w:cstheme="minorHAnsi"/>
-        </w:rPr>
-        <w:t>).</w:t>
-      </w:r>
-      <w:r>
-        <w:rPr>
-          <w:rFonts w:cstheme="minorHAnsi"/>
-        </w:rPr>
         <w:t xml:space="preserve"> </w:t>
+      </w:r>
+      <w:r>
+        <w:t>w</w:t>
+      </w:r>
+      <w:r>
+        <w:t>e compared proportional similarity in bird communities as 1 – Jaccard dissimilarity using the proportion of days a species was observed each survey period (Legendre and Legendre 2012).</w:t>
       </w:r>
     </w:p>
     <w:p>
@@ -1619,7 +1697,14 @@
         <w:rPr>
           <w:rFonts w:cstheme="minorHAnsi"/>
         </w:rPr>
-        <w:t>. For foraging breadth</w:t>
+        <w:t xml:space="preserve">. For </w:t>
+      </w:r>
+      <w:r>
+        <w:rPr>
+          <w:rFonts w:cstheme="minorHAnsi"/>
+        </w:rPr>
+        <w:lastRenderedPageBreak/>
+        <w:t>foraging breadth</w:t>
       </w:r>
       <w:r>
         <w:rPr>
@@ -1667,14 +1752,7 @@
         <w:rPr>
           <w:rFonts w:cstheme="minorHAnsi"/>
         </w:rPr>
-        <w:t xml:space="preserve">To determine if </w:t>
-      </w:r>
-      <w:r>
-        <w:rPr>
-          <w:rFonts w:cstheme="minorHAnsi"/>
-        </w:rPr>
-        <w:lastRenderedPageBreak/>
-        <w:t xml:space="preserve">changes in species relative frequency tracked statewide </w:t>
+        <w:t xml:space="preserve">To determine if changes in species relative frequency tracked statewide </w:t>
       </w:r>
       <w:r>
         <w:rPr>
@@ -1857,7 +1935,7 @@
         <w:rPr>
           <w:rFonts w:cstheme="minorHAnsi"/>
         </w:rPr>
-        <w:t xml:space="preserve">only </w:t>
+        <w:t xml:space="preserve">also </w:t>
       </w:r>
       <w:r>
         <w:rPr>
@@ -1869,7 +1947,13 @@
         <w:rPr>
           <w:rFonts w:cstheme="minorHAnsi"/>
         </w:rPr>
-        <w:t>to quantify if the response to these variables changed over time</w:t>
+        <w:t xml:space="preserve">to quantify if the response to these variables changed </w:t>
+      </w:r>
+      <w:r>
+        <w:rPr>
+          <w:rFonts w:cstheme="minorHAnsi"/>
+        </w:rPr>
+        <w:t>in the last survey period relative to the other two periods</w:t>
       </w:r>
       <w:r>
         <w:rPr>
@@ -2150,7 +2234,14 @@
         <w:rPr>
           <w:rFonts w:cstheme="minorHAnsi"/>
         </w:rPr>
-        <w:t xml:space="preserve">ces used for the species richness analysis except instead of representing species presence / absence as binary we input the proportion of </w:t>
+        <w:t xml:space="preserve">ces used for the species </w:t>
+      </w:r>
+      <w:r>
+        <w:rPr>
+          <w:rFonts w:cstheme="minorHAnsi"/>
+        </w:rPr>
+        <w:lastRenderedPageBreak/>
+        <w:t xml:space="preserve">richness analysis except instead of representing species presence / absence as binary we input the proportion of </w:t>
       </w:r>
       <w:proofErr w:type="gramStart"/>
       <w:r>
@@ -2184,6 +2275,732 @@
           <w:rStyle w:val="CommentReference"/>
         </w:rPr>
         <w:commentReference w:id="11"/>
+      </w:r>
+    </w:p>
+    <w:p>
+      <w:pPr>
+        <w:spacing w:line="480" w:lineRule="auto"/>
+        <w:rPr>
+          <w:rFonts w:cstheme="minorHAnsi"/>
+          <w:b/>
+          <w:bCs/>
+        </w:rPr>
+      </w:pPr>
+      <w:r>
+        <w:rPr>
+          <w:rFonts w:cstheme="minorHAnsi"/>
+          <w:b/>
+          <w:bCs/>
+        </w:rPr>
+        <w:t>Results</w:t>
+      </w:r>
+    </w:p>
+    <w:p>
+      <w:pPr>
+        <w:pStyle w:val="Heading2"/>
+        <w:spacing w:line="480" w:lineRule="auto"/>
+      </w:pPr>
+      <w:r>
+        <w:t>Bird richness</w:t>
+      </w:r>
+      <w:r>
+        <w:t xml:space="preserve"> and similarity</w:t>
+      </w:r>
+    </w:p>
+    <w:p>
+      <w:pPr>
+        <w:spacing w:line="480" w:lineRule="auto"/>
+      </w:pPr>
+      <w:r>
+        <w:t xml:space="preserve">In total, 145 species in 34 families were observed across all survey periods. </w:t>
+      </w:r>
+      <w:proofErr w:type="spellStart"/>
+      <w:r>
+        <w:rPr>
+          <w:i/>
+        </w:rPr>
+        <w:t>Parulid</w:t>
+      </w:r>
+      <w:proofErr w:type="spellEnd"/>
+      <w:r>
+        <w:rPr>
+          <w:i/>
+        </w:rPr>
+        <w:t xml:space="preserve"> </w:t>
+      </w:r>
+      <w:r>
+        <w:t xml:space="preserve">warblers represented the greatest portion of the species pool (n = 33 species), followed by New World sparrows in </w:t>
+      </w:r>
+      <w:proofErr w:type="spellStart"/>
+      <w:r>
+        <w:rPr>
+          <w:i/>
+        </w:rPr>
+        <w:t>Passerelidae</w:t>
+      </w:r>
+      <w:proofErr w:type="spellEnd"/>
+      <w:r>
+        <w:t xml:space="preserve"> (n = 19 species), and blackbirds in </w:t>
+      </w:r>
+      <w:r>
+        <w:rPr>
+          <w:i/>
+        </w:rPr>
+        <w:t>Icteridae</w:t>
+      </w:r>
+      <w:r>
+        <w:t xml:space="preserve"> (n = 10 species).</w:t>
+      </w:r>
+      <w:r>
+        <w:t xml:space="preserve"> </w:t>
+      </w:r>
+      <w:r>
+        <w:t>Overall, fewer species were observed between 1898 – 1903 (</w:t>
+      </w:r>
+      <w:r>
+        <w:t xml:space="preserve">mean = 118.15, SE = </w:t>
+      </w:r>
+      <w:proofErr w:type="gramStart"/>
+      <w:r>
+        <w:t xml:space="preserve">4.87 </w:t>
+      </w:r>
+      <w:r>
+        <w:t>)</w:t>
+      </w:r>
+      <w:proofErr w:type="gramEnd"/>
+      <w:r>
+        <w:t>, while a</w:t>
+      </w:r>
+      <w:r>
+        <w:t xml:space="preserve"> similar</w:t>
+      </w:r>
+      <w:r>
+        <w:t xml:space="preserve"> number of species were observed between 1927 – 1932 (</w:t>
+      </w:r>
+      <w:r>
+        <w:t>mean = 135.31, SE = 6.89</w:t>
+      </w:r>
+      <w:r>
+        <w:t>) and 2012 – 2015 (</w:t>
+      </w:r>
+      <w:r>
+        <w:t>mean = 131.22, SE = 5.15</w:t>
+      </w:r>
+      <w:r>
+        <w:t>).</w:t>
+      </w:r>
+      <w:r>
+        <w:t xml:space="preserve"> </w:t>
+      </w:r>
+      <w:r>
+        <w:t>Community composition as estimated by 1 – Jaccard dissimilarity was most similar between 1898 – 1903 and 1927 – 1932 (0.59), which were closer together in time, and most dissimilar between 1898 – 1903 and 2012 – 2015 (0.45). Community composition was also dissimilar between 1927 – 1932 and 2012 – 2015 (0.48). Only the American robin (</w:t>
+      </w:r>
+      <w:r>
+        <w:rPr>
+          <w:i/>
+        </w:rPr>
+        <w:t xml:space="preserve">Turdus </w:t>
+      </w:r>
+      <w:proofErr w:type="spellStart"/>
+      <w:r>
+        <w:rPr>
+          <w:i/>
+        </w:rPr>
+        <w:t>migratorius</w:t>
+      </w:r>
+      <w:proofErr w:type="spellEnd"/>
+      <w:r>
+        <w:t>) and common grackle (</w:t>
+      </w:r>
+      <w:proofErr w:type="spellStart"/>
+      <w:r>
+        <w:rPr>
+          <w:i/>
+        </w:rPr>
+        <w:t>Quiscalus</w:t>
+      </w:r>
+      <w:proofErr w:type="spellEnd"/>
+      <w:r>
+        <w:rPr>
+          <w:i/>
+        </w:rPr>
+        <w:t xml:space="preserve"> </w:t>
+      </w:r>
+      <w:proofErr w:type="spellStart"/>
+      <w:r>
+        <w:rPr>
+          <w:i/>
+        </w:rPr>
+        <w:t>quiscula</w:t>
+      </w:r>
+      <w:proofErr w:type="spellEnd"/>
+      <w:r>
+        <w:t xml:space="preserve">) remained in the 10 most common species across survey periods (Table 1). </w:t>
+      </w:r>
+    </w:p>
+    <w:tbl>
+      <w:tblPr>
+        <w:tblStyle w:val="TableGrid"/>
+        <w:tblW w:w="0" w:type="auto"/>
+        <w:tblBorders>
+          <w:top w:val="none" w:sz="0" w:space="0" w:color="auto"/>
+          <w:left w:val="none" w:sz="0" w:space="0" w:color="auto"/>
+          <w:bottom w:val="none" w:sz="0" w:space="0" w:color="auto"/>
+          <w:right w:val="none" w:sz="0" w:space="0" w:color="auto"/>
+          <w:insideH w:val="none" w:sz="0" w:space="0" w:color="auto"/>
+          <w:insideV w:val="none" w:sz="0" w:space="0" w:color="auto"/>
+        </w:tblBorders>
+        <w:tblLook w:val="04A0" w:firstRow="1" w:lastRow="0" w:firstColumn="1" w:lastColumn="0" w:noHBand="0" w:noVBand="1"/>
+      </w:tblPr>
+      <w:tblGrid>
+        <w:gridCol w:w="3116"/>
+        <w:gridCol w:w="3117"/>
+        <w:gridCol w:w="3117"/>
+      </w:tblGrid>
+      <w:tr>
+        <w:tc>
+          <w:tcPr>
+            <w:tcW w:w="9350" w:type="dxa"/>
+            <w:gridSpan w:val="3"/>
+            <w:tcBorders>
+              <w:bottom w:val="single" w:sz="4" w:space="0" w:color="auto"/>
+            </w:tcBorders>
+          </w:tcPr>
+          <w:p>
+            <w:r>
+              <w:rPr>
+                <w:b/>
+              </w:rPr>
+              <w:t xml:space="preserve">Table </w:t>
+            </w:r>
+            <w:r>
+              <w:rPr>
+                <w:b/>
+              </w:rPr>
+              <w:t>1</w:t>
+            </w:r>
+            <w:r>
+              <w:rPr>
+                <w:b/>
+              </w:rPr>
+              <w:t>.</w:t>
+            </w:r>
+            <w:r>
+              <w:t xml:space="preserve"> The proportion of days the 10 most common species were observed during each survey period in Lincoln Park, Chicago, IL, USA between March to May. Species are listed from most to least frequent. The proportion of days a species was observed per survey period follows their name.</w:t>
+            </w:r>
+          </w:p>
+        </w:tc>
+      </w:tr>
+      <w:tr>
+        <w:tc>
+          <w:tcPr>
+            <w:tcW w:w="3116" w:type="dxa"/>
+            <w:tcBorders>
+              <w:top w:val="single" w:sz="4" w:space="0" w:color="auto"/>
+              <w:bottom w:val="single" w:sz="4" w:space="0" w:color="auto"/>
+            </w:tcBorders>
+          </w:tcPr>
+          <w:p>
+            <w:pPr>
+              <w:jc w:val="right"/>
+            </w:pPr>
+            <w:r>
+              <w:t xml:space="preserve">1898 – 1903 </w:t>
+            </w:r>
+          </w:p>
+        </w:tc>
+        <w:tc>
+          <w:tcPr>
+            <w:tcW w:w="3117" w:type="dxa"/>
+            <w:tcBorders>
+              <w:top w:val="single" w:sz="4" w:space="0" w:color="auto"/>
+              <w:bottom w:val="single" w:sz="4" w:space="0" w:color="auto"/>
+            </w:tcBorders>
+          </w:tcPr>
+          <w:p>
+            <w:pPr>
+              <w:jc w:val="right"/>
+            </w:pPr>
+            <w:r>
+              <w:t>1927 – 1932</w:t>
+            </w:r>
+          </w:p>
+        </w:tc>
+        <w:tc>
+          <w:tcPr>
+            <w:tcW w:w="3117" w:type="dxa"/>
+            <w:tcBorders>
+              <w:top w:val="single" w:sz="4" w:space="0" w:color="auto"/>
+              <w:bottom w:val="single" w:sz="4" w:space="0" w:color="auto"/>
+            </w:tcBorders>
+          </w:tcPr>
+          <w:p>
+            <w:pPr>
+              <w:jc w:val="right"/>
+            </w:pPr>
+            <w:r>
+              <w:t>2012 – 2015</w:t>
+            </w:r>
+          </w:p>
+        </w:tc>
+      </w:tr>
+      <w:tr>
+        <w:tc>
+          <w:tcPr>
+            <w:tcW w:w="3116" w:type="dxa"/>
+            <w:tcBorders>
+              <w:top w:val="single" w:sz="4" w:space="0" w:color="auto"/>
+            </w:tcBorders>
+          </w:tcPr>
+          <w:p>
+            <w:pPr>
+              <w:jc w:val="right"/>
+            </w:pPr>
+            <w:r>
+              <w:t>American Robin – 0.84</w:t>
+            </w:r>
+          </w:p>
+        </w:tc>
+        <w:tc>
+          <w:tcPr>
+            <w:tcW w:w="3117" w:type="dxa"/>
+            <w:tcBorders>
+              <w:top w:val="single" w:sz="4" w:space="0" w:color="auto"/>
+            </w:tcBorders>
+          </w:tcPr>
+          <w:p>
+            <w:pPr>
+              <w:jc w:val="right"/>
+            </w:pPr>
+            <w:r>
+              <w:t>Common Grackle – 0.90</w:t>
+            </w:r>
+          </w:p>
+        </w:tc>
+        <w:tc>
+          <w:tcPr>
+            <w:tcW w:w="3117" w:type="dxa"/>
+            <w:tcBorders>
+              <w:top w:val="single" w:sz="4" w:space="0" w:color="auto"/>
+            </w:tcBorders>
+          </w:tcPr>
+          <w:p>
+            <w:pPr>
+              <w:jc w:val="right"/>
+            </w:pPr>
+            <w:r>
+              <w:t>Red-winged Blackbird – 0.91</w:t>
+            </w:r>
+          </w:p>
+        </w:tc>
+      </w:tr>
+      <w:tr>
+        <w:tc>
+          <w:tcPr>
+            <w:tcW w:w="3116" w:type="dxa"/>
+          </w:tcPr>
+          <w:p>
+            <w:pPr>
+              <w:jc w:val="right"/>
+            </w:pPr>
+            <w:r>
+              <w:t>Common Grackle – 0.80</w:t>
+            </w:r>
+          </w:p>
+        </w:tc>
+        <w:tc>
+          <w:tcPr>
+            <w:tcW w:w="3117" w:type="dxa"/>
+          </w:tcPr>
+          <w:p>
+            <w:pPr>
+              <w:jc w:val="right"/>
+            </w:pPr>
+            <w:r>
+              <w:t>American Robin – 0.71</w:t>
+            </w:r>
+          </w:p>
+        </w:tc>
+        <w:tc>
+          <w:tcPr>
+            <w:tcW w:w="3117" w:type="dxa"/>
+          </w:tcPr>
+          <w:p>
+            <w:pPr>
+              <w:jc w:val="right"/>
+            </w:pPr>
+            <w:r>
+              <w:t>European Starling – 0.91</w:t>
+            </w:r>
+          </w:p>
+        </w:tc>
+      </w:tr>
+      <w:tr>
+        <w:tc>
+          <w:tcPr>
+            <w:tcW w:w="3116" w:type="dxa"/>
+          </w:tcPr>
+          <w:p>
+            <w:pPr>
+              <w:jc w:val="right"/>
+            </w:pPr>
+            <w:r>
+              <w:t>Blue Jay – 0.72</w:t>
+            </w:r>
+          </w:p>
+        </w:tc>
+        <w:tc>
+          <w:tcPr>
+            <w:tcW w:w="3117" w:type="dxa"/>
+          </w:tcPr>
+          <w:p>
+            <w:pPr>
+              <w:jc w:val="right"/>
+            </w:pPr>
+            <w:r>
+              <w:t>Northern Flicker – 0.72</w:t>
+            </w:r>
+          </w:p>
+        </w:tc>
+        <w:tc>
+          <w:tcPr>
+            <w:tcW w:w="3117" w:type="dxa"/>
+          </w:tcPr>
+          <w:p>
+            <w:pPr>
+              <w:jc w:val="right"/>
+            </w:pPr>
+            <w:r>
+              <w:t>American Crow – 0.89</w:t>
+            </w:r>
+          </w:p>
+        </w:tc>
+      </w:tr>
+      <w:tr>
+        <w:tc>
+          <w:tcPr>
+            <w:tcW w:w="3116" w:type="dxa"/>
+          </w:tcPr>
+          <w:p>
+            <w:pPr>
+              <w:jc w:val="center"/>
+            </w:pPr>
+            <w:r>
+              <w:t>Brown-headed Cowbird – 0.56</w:t>
+            </w:r>
+          </w:p>
+        </w:tc>
+        <w:tc>
+          <w:tcPr>
+            <w:tcW w:w="3117" w:type="dxa"/>
+          </w:tcPr>
+          <w:p>
+            <w:pPr>
+              <w:jc w:val="right"/>
+            </w:pPr>
+            <w:r>
+              <w:t>Red-winged Blackbird – 0.62</w:t>
+            </w:r>
+          </w:p>
+        </w:tc>
+        <w:tc>
+          <w:tcPr>
+            <w:tcW w:w="3117" w:type="dxa"/>
+          </w:tcPr>
+          <w:p>
+            <w:pPr>
+              <w:jc w:val="right"/>
+            </w:pPr>
+            <w:r>
+              <w:t>American Robin – 0.80</w:t>
+            </w:r>
+          </w:p>
+        </w:tc>
+      </w:tr>
+      <w:tr>
+        <w:tc>
+          <w:tcPr>
+            <w:tcW w:w="3116" w:type="dxa"/>
+          </w:tcPr>
+          <w:p>
+            <w:pPr>
+              <w:jc w:val="right"/>
+            </w:pPr>
+            <w:r>
+              <w:t>Dark-eyed Junco – 0.50</w:t>
+            </w:r>
+          </w:p>
+        </w:tc>
+        <w:tc>
+          <w:tcPr>
+            <w:tcW w:w="3117" w:type="dxa"/>
+          </w:tcPr>
+          <w:p>
+            <w:pPr>
+              <w:jc w:val="right"/>
+            </w:pPr>
+            <w:r>
+              <w:t>Purple Martin – 0.55</w:t>
+            </w:r>
+          </w:p>
+        </w:tc>
+        <w:tc>
+          <w:tcPr>
+            <w:tcW w:w="3117" w:type="dxa"/>
+          </w:tcPr>
+          <w:p>
+            <w:pPr>
+              <w:jc w:val="right"/>
+            </w:pPr>
+            <w:r>
+              <w:t>Common Grackle – 0.79</w:t>
+            </w:r>
+          </w:p>
+        </w:tc>
+      </w:tr>
+      <w:tr>
+        <w:tc>
+          <w:tcPr>
+            <w:tcW w:w="3116" w:type="dxa"/>
+          </w:tcPr>
+          <w:p>
+            <w:pPr>
+              <w:jc w:val="right"/>
+            </w:pPr>
+            <w:r>
+              <w:t>Eastern Towhee – 0.47</w:t>
+            </w:r>
+          </w:p>
+        </w:tc>
+        <w:tc>
+          <w:tcPr>
+            <w:tcW w:w="3117" w:type="dxa"/>
+          </w:tcPr>
+          <w:p>
+            <w:pPr>
+              <w:jc w:val="right"/>
+            </w:pPr>
+            <w:r>
+              <w:t>Dark-eyed Junco – 0.51</w:t>
+            </w:r>
+          </w:p>
+        </w:tc>
+        <w:tc>
+          <w:tcPr>
+            <w:tcW w:w="3117" w:type="dxa"/>
+          </w:tcPr>
+          <w:p>
+            <w:pPr>
+              <w:jc w:val="right"/>
+            </w:pPr>
+            <w:r>
+              <w:t>Northern Cardinal – 0.76</w:t>
+            </w:r>
+          </w:p>
+        </w:tc>
+      </w:tr>
+      <w:tr>
+        <w:tc>
+          <w:tcPr>
+            <w:tcW w:w="3116" w:type="dxa"/>
+          </w:tcPr>
+          <w:p>
+            <w:pPr>
+              <w:jc w:val="right"/>
+            </w:pPr>
+            <w:r>
+              <w:lastRenderedPageBreak/>
+              <w:t>Song Sparrow – 0.42</w:t>
+            </w:r>
+          </w:p>
+        </w:tc>
+        <w:tc>
+          <w:tcPr>
+            <w:tcW w:w="3117" w:type="dxa"/>
+          </w:tcPr>
+          <w:p>
+            <w:pPr>
+              <w:jc w:val="right"/>
+            </w:pPr>
+            <w:r>
+              <w:t>White-throated Sparrow – 0.50</w:t>
+            </w:r>
+          </w:p>
+        </w:tc>
+        <w:tc>
+          <w:tcPr>
+            <w:tcW w:w="3117" w:type="dxa"/>
+          </w:tcPr>
+          <w:p>
+            <w:pPr>
+              <w:jc w:val="right"/>
+            </w:pPr>
+            <w:r>
+              <w:t>Song Sparrow – 0.72</w:t>
+            </w:r>
+          </w:p>
+        </w:tc>
+      </w:tr>
+      <w:tr>
+        <w:tc>
+          <w:tcPr>
+            <w:tcW w:w="3116" w:type="dxa"/>
+          </w:tcPr>
+          <w:p>
+            <w:pPr>
+              <w:jc w:val="right"/>
+            </w:pPr>
+            <w:r>
+              <w:t>Northern Flicker – 0.40</w:t>
+            </w:r>
+          </w:p>
+        </w:tc>
+        <w:tc>
+          <w:tcPr>
+            <w:tcW w:w="3117" w:type="dxa"/>
+          </w:tcPr>
+          <w:p>
+            <w:pPr>
+              <w:jc w:val="right"/>
+            </w:pPr>
+            <w:r>
+              <w:t>Brown Thrasher – 0.49</w:t>
+            </w:r>
+          </w:p>
+        </w:tc>
+        <w:tc>
+          <w:tcPr>
+            <w:tcW w:w="3117" w:type="dxa"/>
+          </w:tcPr>
+          <w:p>
+            <w:pPr>
+              <w:jc w:val="right"/>
+            </w:pPr>
+            <w:r>
+              <w:t>Black-capped Chickadee – 0.72</w:t>
+            </w:r>
+          </w:p>
+        </w:tc>
+      </w:tr>
+      <w:tr>
+        <w:tc>
+          <w:tcPr>
+            <w:tcW w:w="3116" w:type="dxa"/>
+          </w:tcPr>
+          <w:p>
+            <w:pPr>
+              <w:jc w:val="right"/>
+            </w:pPr>
+            <w:r>
+              <w:t>Ruby-crowned Kinglet – 0.38</w:t>
+            </w:r>
+          </w:p>
+        </w:tc>
+        <w:tc>
+          <w:tcPr>
+            <w:tcW w:w="3117" w:type="dxa"/>
+          </w:tcPr>
+          <w:p>
+            <w:pPr>
+              <w:jc w:val="right"/>
+            </w:pPr>
+            <w:r>
+              <w:t>Eastern Towhee – 0.45</w:t>
+            </w:r>
+          </w:p>
+        </w:tc>
+        <w:tc>
+          <w:tcPr>
+            <w:tcW w:w="3117" w:type="dxa"/>
+          </w:tcPr>
+          <w:p>
+            <w:pPr>
+              <w:jc w:val="right"/>
+            </w:pPr>
+            <w:r>
+              <w:t>Rock Pigeon – 0.68</w:t>
+            </w:r>
+          </w:p>
+        </w:tc>
+      </w:tr>
+      <w:tr>
+        <w:tc>
+          <w:tcPr>
+            <w:tcW w:w="3116" w:type="dxa"/>
+            <w:tcBorders>
+              <w:bottom w:val="single" w:sz="4" w:space="0" w:color="auto"/>
+            </w:tcBorders>
+          </w:tcPr>
+          <w:p>
+            <w:pPr>
+              <w:jc w:val="right"/>
+            </w:pPr>
+            <w:r>
+              <w:t>White-throated Sparrow – 0.37</w:t>
+            </w:r>
+          </w:p>
+        </w:tc>
+        <w:tc>
+          <w:tcPr>
+            <w:tcW w:w="3117" w:type="dxa"/>
+            <w:tcBorders>
+              <w:bottom w:val="single" w:sz="4" w:space="0" w:color="auto"/>
+            </w:tcBorders>
+          </w:tcPr>
+          <w:p>
+            <w:pPr>
+              <w:jc w:val="right"/>
+            </w:pPr>
+            <w:r>
+              <w:t>Yellow-</w:t>
+            </w:r>
+            <w:proofErr w:type="spellStart"/>
+            <w:r>
+              <w:t>rumped</w:t>
+            </w:r>
+            <w:proofErr w:type="spellEnd"/>
+            <w:r>
+              <w:t xml:space="preserve"> Warbler – 0.43</w:t>
+            </w:r>
+          </w:p>
+        </w:tc>
+        <w:tc>
+          <w:tcPr>
+            <w:tcW w:w="3117" w:type="dxa"/>
+            <w:tcBorders>
+              <w:bottom w:val="single" w:sz="4" w:space="0" w:color="auto"/>
+            </w:tcBorders>
+          </w:tcPr>
+          <w:p>
+            <w:pPr>
+              <w:jc w:val="right"/>
+            </w:pPr>
+            <w:r>
+              <w:t>Downy Woodpecker – 0.64</w:t>
+            </w:r>
+          </w:p>
+        </w:tc>
+      </w:tr>
+    </w:tbl>
+    <w:p>
+      <w:pPr>
+        <w:spacing w:line="480" w:lineRule="auto"/>
+      </w:pPr>
+    </w:p>
+    <w:p>
+      <w:pPr>
+        <w:spacing w:line="480" w:lineRule="auto"/>
+        <w:rPr>
+          <w:b/>
+          <w:bCs/>
+        </w:rPr>
+      </w:pPr>
+      <w:r>
+        <w:rPr>
+          <w:b/>
+          <w:bCs/>
+        </w:rPr>
+        <w:t>Species trends over time</w:t>
       </w:r>
     </w:p>
     <w:p>
@@ -3819,6 +4636,26 @@
       <w:szCs w:val="20"/>
     </w:rPr>
   </w:style>
+  <w:style w:type="table" w:styleId="TableGrid">
+    <w:name w:val="Table Grid"/>
+    <w:basedOn w:val="TableNormal"/>
+    <w:uiPriority w:val="39"/>
+    <w:rsid w:val="008F2936"/>
+    <w:rPr>
+      <w:sz w:val="22"/>
+      <w:szCs w:val="22"/>
+    </w:rPr>
+    <w:tblPr>
+      <w:tblBorders>
+        <w:top w:val="single" w:sz="4" w:space="0" w:color="auto"/>
+        <w:left w:val="single" w:sz="4" w:space="0" w:color="auto"/>
+        <w:bottom w:val="single" w:sz="4" w:space="0" w:color="auto"/>
+        <w:right w:val="single" w:sz="4" w:space="0" w:color="auto"/>
+        <w:insideH w:val="single" w:sz="4" w:space="0" w:color="auto"/>
+        <w:insideV w:val="single" w:sz="4" w:space="0" w:color="auto"/>
+      </w:tblBorders>
+    </w:tblPr>
+  </w:style>
 </w:styles>
 </file>
 

</xml_diff>